<commit_message>
labo 5 update opdracht 7
</commit_message>
<xml_diff>
--- a/labo5/Labo5.docx
+++ b/labo5/Labo5.docx
@@ -5,37 +5,17 @@
     <w:p>
       <w:pPr>
         <w:pStyle w:val="Kop1"/>
-        <w:rPr>
-          <w:lang w:val="en-GB"/>
-        </w:rPr>
       </w:pPr>
       <w:r>
-        <w:rPr>
-          <w:lang w:val="en-GB"/>
-        </w:rPr>
         <w:t>Labo 5</w:t>
       </w:r>
     </w:p>
     <w:p>
       <w:pPr>
         <w:pStyle w:val="Kop2"/>
-        <w:rPr>
-          <w:lang w:val="en-GB"/>
-        </w:rPr>
       </w:pPr>
-      <w:proofErr w:type="spellStart"/>
-      <w:r>
-        <w:rPr>
-          <w:lang w:val="en-GB"/>
-        </w:rPr>
-        <w:t>Opdracht</w:t>
-      </w:r>
-      <w:proofErr w:type="spellEnd"/>
-      <w:r>
-        <w:rPr>
-          <w:lang w:val="en-GB"/>
-        </w:rPr>
-        <w:t xml:space="preserve"> 1</w:t>
+      <w:r>
+        <w:t>Opdracht 1</w:t>
       </w:r>
     </w:p>
     <w:p>
@@ -45,23 +25,7 @@
         </w:rPr>
       </w:pPr>
       <w:r>
-        <w:t xml:space="preserve">Wat zijn de </w:t>
-      </w:r>
-      <w:proofErr w:type="spellStart"/>
-      <w:r>
-        <w:t>siblings</w:t>
-      </w:r>
-      <w:proofErr w:type="spellEnd"/>
-      <w:r>
-        <w:t xml:space="preserve"> van het &lt;</w:t>
-      </w:r>
-      <w:proofErr w:type="spellStart"/>
-      <w:r>
-        <w:t>ul</w:t>
-      </w:r>
-      <w:proofErr w:type="spellEnd"/>
-      <w:r>
-        <w:t>&gt; element?</w:t>
+        <w:t>Wat zijn de siblings van het &lt;ul&gt; element?</w:t>
       </w:r>
       <w:r>
         <w:t xml:space="preserve"> </w:t>
@@ -74,73 +38,33 @@
       </w:r>
       <w:r>
         <w:br/>
-        <w:t xml:space="preserve">Wat zijn de </w:t>
-      </w:r>
-      <w:proofErr w:type="spellStart"/>
-      <w:r>
-        <w:t>ancestors</w:t>
-      </w:r>
-      <w:proofErr w:type="spellEnd"/>
-      <w:r>
-        <w:t xml:space="preserve"> van het tweede &lt;li&gt; element?</w:t>
+        <w:t>Wat zijn de ancestors van het tweede &lt;li&gt; element?</w:t>
       </w:r>
       <w:r>
         <w:t xml:space="preserve"> </w:t>
       </w:r>
-      <w:proofErr w:type="spellStart"/>
       <w:r>
         <w:rPr>
           <w:color w:val="4EA72E" w:themeColor="accent6"/>
         </w:rPr>
-        <w:t>ul</w:t>
-      </w:r>
-      <w:proofErr w:type="spellEnd"/>
+        <w:t xml:space="preserve">ul </w:t>
+      </w:r>
+      <w:r>
+        <w:br/>
+        <w:t>Wat zijn de descendants van het &lt;body&gt; element?</w:t>
+      </w:r>
+      <w:r>
+        <w:t xml:space="preserve"> </w:t>
+      </w:r>
       <w:r>
         <w:rPr>
           <w:color w:val="4EA72E" w:themeColor="accent6"/>
         </w:rPr>
-        <w:t xml:space="preserve"> </w:t>
+        <w:t>h1, p, ul</w:t>
       </w:r>
       <w:r>
         <w:br/>
-        <w:t xml:space="preserve">Wat zijn de </w:t>
-      </w:r>
-      <w:proofErr w:type="spellStart"/>
-      <w:r>
-        <w:t>descendants</w:t>
-      </w:r>
-      <w:proofErr w:type="spellEnd"/>
-      <w:r>
-        <w:t xml:space="preserve"> van het &lt;body&gt; element?</w:t>
-      </w:r>
-      <w:r>
-        <w:t xml:space="preserve"> </w:t>
-      </w:r>
-      <w:r>
-        <w:rPr>
-          <w:color w:val="4EA72E" w:themeColor="accent6"/>
-        </w:rPr>
-        <w:t xml:space="preserve">h1, p, </w:t>
-      </w:r>
-      <w:proofErr w:type="spellStart"/>
-      <w:r>
-        <w:rPr>
-          <w:color w:val="4EA72E" w:themeColor="accent6"/>
-        </w:rPr>
-        <w:t>ul</w:t>
-      </w:r>
-      <w:proofErr w:type="spellEnd"/>
-      <w:r>
-        <w:br/>
-        <w:t xml:space="preserve">Hoeveel elementen in een geldig HTML document hebben geen </w:t>
-      </w:r>
-      <w:proofErr w:type="spellStart"/>
-      <w:r>
-        <w:t>parent</w:t>
-      </w:r>
-      <w:proofErr w:type="spellEnd"/>
-      <w:r>
-        <w:t>?</w:t>
+        <w:t>Hoeveel elementen in een geldig HTML document hebben geen parent?</w:t>
       </w:r>
       <w:r>
         <w:t xml:space="preserve"> </w:t>
@@ -153,15 +77,7 @@
       </w:r>
       <w:r>
         <w:br/>
-        <w:t xml:space="preserve">Heeft elk element één of meerdere </w:t>
-      </w:r>
-      <w:proofErr w:type="spellStart"/>
-      <w:r>
-        <w:t>child</w:t>
-      </w:r>
-      <w:proofErr w:type="spellEnd"/>
-      <w:r>
-        <w:t xml:space="preserve"> elementen?</w:t>
+        <w:t>Heeft elk element één of meerdere child elementen?</w:t>
       </w:r>
       <w:r>
         <w:t xml:space="preserve"> </w:t>
@@ -170,21 +86,7 @@
         <w:rPr>
           <w:color w:val="4EA72E" w:themeColor="accent6"/>
         </w:rPr>
-        <w:t xml:space="preserve">Nee, de li’s, </w:t>
-      </w:r>
-      <w:proofErr w:type="spellStart"/>
-      <w:r>
-        <w:rPr>
-          <w:color w:val="4EA72E" w:themeColor="accent6"/>
-        </w:rPr>
-        <w:t>title</w:t>
-      </w:r>
-      <w:proofErr w:type="spellEnd"/>
-      <w:r>
-        <w:rPr>
-          <w:color w:val="4EA72E" w:themeColor="accent6"/>
-        </w:rPr>
-        <w:t>, h1 en p niet</w:t>
+        <w:t>Nee, de li’s, title, h1 en p niet</w:t>
       </w:r>
     </w:p>
     <w:p>
@@ -209,70 +111,21 @@
       </w:r>
     </w:p>
     <w:p>
-      <w:proofErr w:type="spellStart"/>
-      <w:r>
-        <w:t>Vives</w:t>
-      </w:r>
-      <w:proofErr w:type="spellEnd"/>
-      <w:r>
-        <w:t xml:space="preserve">: link naar 4 </w:t>
-      </w:r>
-      <w:proofErr w:type="spellStart"/>
-      <w:r>
-        <w:t>stylesheets</w:t>
-      </w:r>
-      <w:proofErr w:type="spellEnd"/>
-      <w:r>
-        <w:t xml:space="preserve"> en </w:t>
-      </w:r>
-      <w:proofErr w:type="spellStart"/>
-      <w:r>
-        <w:t>style</w:t>
-      </w:r>
-      <w:proofErr w:type="spellEnd"/>
-      <w:r>
-        <w:t xml:space="preserve"> blokken</w:t>
-      </w:r>
-    </w:p>
-    <w:p>
-      <w:proofErr w:type="spellStart"/>
-      <w:r>
-        <w:t>Miras</w:t>
-      </w:r>
-      <w:proofErr w:type="spellEnd"/>
-      <w:r>
-        <w:t xml:space="preserve">: link naar 5 </w:t>
-      </w:r>
-      <w:proofErr w:type="spellStart"/>
-      <w:r>
-        <w:t>stylesheets</w:t>
-      </w:r>
-      <w:proofErr w:type="spellEnd"/>
-    </w:p>
-    <w:p>
-      <w:proofErr w:type="spellStart"/>
-      <w:r>
-        <w:t>Vrt</w:t>
-      </w:r>
-      <w:proofErr w:type="spellEnd"/>
-      <w:r>
-        <w:t xml:space="preserve">: Link naar 1 </w:t>
-      </w:r>
-      <w:proofErr w:type="spellStart"/>
-      <w:r>
-        <w:t>stylesheet</w:t>
-      </w:r>
-      <w:proofErr w:type="spellEnd"/>
-      <w:r>
-        <w:t xml:space="preserve"> en </w:t>
-      </w:r>
-      <w:proofErr w:type="spellStart"/>
-      <w:r>
-        <w:t>style</w:t>
-      </w:r>
-      <w:proofErr w:type="spellEnd"/>
-      <w:r>
-        <w:t xml:space="preserve"> blokken</w:t>
+      <w:r>
+        <w:t>Vives: link naar 4 stylesheets</w:t>
+      </w:r>
+      <w:r>
+        <w:t xml:space="preserve"> en style blokken</w:t>
+      </w:r>
+    </w:p>
+    <w:p>
+      <w:r>
+        <w:t>Miras: link naar 5 stylesheets</w:t>
+      </w:r>
+    </w:p>
+    <w:p>
+      <w:r>
+        <w:t>Vrt: Link naar 1 stylesheet en style blokken</w:t>
       </w:r>
     </w:p>
     <w:p>
@@ -285,34 +138,10 @@
     </w:p>
     <w:p>
       <w:r>
-        <w:t xml:space="preserve">Er </w:t>
-      </w:r>
-      <w:proofErr w:type="spellStart"/>
-      <w:r>
-        <w:t>zjn</w:t>
-      </w:r>
-      <w:proofErr w:type="spellEnd"/>
-      <w:r>
-        <w:t xml:space="preserve"> soms enkele attributen die anders zijn door bv. animaties. </w:t>
-      </w:r>
-      <w:r>
-        <w:t xml:space="preserve">View page source toont de </w:t>
-      </w:r>
-      <w:proofErr w:type="spellStart"/>
-      <w:r>
-        <w:t>orginele</w:t>
-      </w:r>
-      <w:proofErr w:type="spellEnd"/>
-      <w:r>
-        <w:t xml:space="preserve"> pagina code, </w:t>
-      </w:r>
-      <w:proofErr w:type="spellStart"/>
-      <w:r>
-        <w:t>inspect</w:t>
-      </w:r>
-      <w:proofErr w:type="spellEnd"/>
-      <w:r>
-        <w:t xml:space="preserve"> element de momentele staat van de pagin</w:t>
+        <w:t xml:space="preserve">Er zjn soms enkele attributen die anders zijn door bv. animaties. </w:t>
+      </w:r>
+      <w:r>
+        <w:t>View page source toont de orginele pagina code, inspect element de momentele staat van de pagin</w:t>
       </w:r>
       <w:r>
         <w:t>a.</w:t>
@@ -328,6 +157,9 @@
     </w:p>
     <w:p>
       <w:r>
+        <w:rPr>
+          <w:noProof/>
+        </w:rPr>
         <w:drawing>
           <wp:inline distT="0" distB="0" distL="0" distR="0" wp14:anchorId="2573EBA8" wp14:editId="733AD281">
             <wp:extent cx="4011123" cy="1205648"/>
@@ -367,6 +199,9 @@
     </w:p>
     <w:p>
       <w:r>
+        <w:rPr>
+          <w:noProof/>
+        </w:rPr>
         <w:drawing>
           <wp:inline distT="0" distB="0" distL="0" distR="0" wp14:anchorId="7E5BA552" wp14:editId="6D6571EA">
             <wp:extent cx="3987328" cy="920628"/>
@@ -414,23 +249,13 @@
     </w:p>
     <w:p>
       <w:r>
-        <w:t xml:space="preserve">2em zal groter zijn dan 2ex want </w:t>
-      </w:r>
-      <w:proofErr w:type="spellStart"/>
-      <w:r>
-        <w:t>em</w:t>
-      </w:r>
-      <w:proofErr w:type="spellEnd"/>
-      <w:r>
-        <w:t xml:space="preserve"> neemt ‘x’ aantal keer de grootte van het font, ex neemt ‘x’ aantal keer de hoogte van de </w:t>
-      </w:r>
-      <w:proofErr w:type="spellStart"/>
-      <w:r>
-        <w:t>lowercase</w:t>
-      </w:r>
-      <w:proofErr w:type="spellEnd"/>
-      <w:r>
-        <w:t xml:space="preserve"> x. </w:t>
+        <w:t>2em zal groter zijn dan 2ex want em neemt ‘x’ aantal keer</w:t>
+      </w:r>
+      <w:r>
+        <w:t xml:space="preserve"> de totale hoogte van het font,</w:t>
+      </w:r>
+      <w:r>
+        <w:t xml:space="preserve"> ex neemt ‘x’ aantal keer de hoogte van de lowercase x. </w:t>
       </w:r>
     </w:p>
     <w:sectPr>
@@ -1048,6 +873,7 @@
   <w:style w:type="character" w:default="1" w:styleId="Standaardalinea-lettertype">
     <w:name w:val="Default Paragraph Font"/>
     <w:uiPriority w:val="1"/>
+    <w:semiHidden/>
     <w:unhideWhenUsed/>
   </w:style>
   <w:style w:type="table" w:default="1" w:styleId="Standaardtabel">

</xml_diff>